<commit_message>
data types & data conversion
</commit_message>
<xml_diff>
--- a/Python.docx
+++ b/Python.docx
@@ -4,21 +4,7 @@
   <w:body>
     <w:p>
       <w:r>
-        <w:t>Python</w:t>
-      </w:r>
-      <w:proofErr w:type="gramStart"/>
-      <w:r>
-        <w:t>:-</w:t>
-      </w:r>
-      <w:proofErr w:type="gramEnd"/>
-      <w:r>
-        <w:t xml:space="preserve"> </w:t>
-      </w:r>
-      <w:r>
-        <w:t xml:space="preserve"> created by </w:t>
-      </w:r>
-      <w:r>
-        <w:t>Guido van Rossum</w:t>
+        <w:t>Python:-  created by Guido van Rossum</w:t>
       </w:r>
     </w:p>
     <w:p>
@@ -300,15 +286,7 @@
         </w:numPr>
       </w:pPr>
       <w:r>
-        <w:t xml:space="preserve">Easily integrated with C, C++, COM, CORBA, ActiveX, </w:t>
-      </w:r>
-      <w:proofErr w:type="gramStart"/>
-      <w:r>
-        <w:t>Java</w:t>
-      </w:r>
-      <w:proofErr w:type="gramEnd"/>
-      <w:r>
-        <w:t>.</w:t>
+        <w:t>Easily integrated with C, C++, COM, CORBA, ActiveX, Java.</w:t>
       </w:r>
     </w:p>
     <w:p>
@@ -417,316 +395,865 @@
       <w:pPr>
         <w:pStyle w:val="NoSpacing"/>
       </w:pPr>
+    </w:p>
+    <w:p>
+      <w:pPr>
+        <w:pStyle w:val="NoSpacing"/>
+      </w:pPr>
+      <w:r>
+        <w:t>Lines &amp; Identation:-</w:t>
+      </w:r>
+    </w:p>
+    <w:p>
+      <w:pPr>
+        <w:pStyle w:val="NoSpacing"/>
+        <w:ind w:left="720"/>
+      </w:pPr>
+    </w:p>
+    <w:p>
+      <w:pPr>
+        <w:pStyle w:val="NoSpacing"/>
+        <w:numPr>
+          <w:ilvl w:val="0"/>
+          <w:numId w:val="3"/>
+        </w:numPr>
+      </w:pPr>
+      <w:r>
+        <w:t>Does not provide braces for block indication</w:t>
+      </w:r>
+    </w:p>
+    <w:p>
+      <w:pPr>
+        <w:pStyle w:val="NoSpacing"/>
+        <w:numPr>
+          <w:ilvl w:val="0"/>
+          <w:numId w:val="3"/>
+        </w:numPr>
+      </w:pPr>
+      <w:r>
+        <w:t>Line indentation, rigidly enforced</w:t>
+      </w:r>
+    </w:p>
+    <w:p>
+      <w:pPr>
+        <w:pStyle w:val="NoSpacing"/>
+        <w:numPr>
+          <w:ilvl w:val="0"/>
+          <w:numId w:val="3"/>
+        </w:numPr>
+      </w:pPr>
+      <w:r>
+        <w:t>Allows the use of line continuation character (\) for continuation</w:t>
+      </w:r>
+    </w:p>
+    <w:p>
+      <w:pPr>
+        <w:pStyle w:val="NoSpacing"/>
+        <w:numPr>
+          <w:ilvl w:val="0"/>
+          <w:numId w:val="3"/>
+        </w:numPr>
+      </w:pPr>
+      <w:r>
+        <w:t>Statements within [], {}, () do not need to use (\)</w:t>
+      </w:r>
+    </w:p>
+    <w:p>
+      <w:pPr>
+        <w:pStyle w:val="NoSpacing"/>
+      </w:pPr>
+    </w:p>
+    <w:p>
+      <w:pPr>
+        <w:pStyle w:val="NoSpacing"/>
+      </w:pPr>
+      <w:r>
+        <w:t>Quotation:-</w:t>
+      </w:r>
+    </w:p>
+    <w:p>
+      <w:pPr>
+        <w:pStyle w:val="NoSpacing"/>
+      </w:pPr>
+    </w:p>
+    <w:p>
+      <w:pPr>
+        <w:pStyle w:val="NoSpacing"/>
+        <w:numPr>
+          <w:ilvl w:val="0"/>
+          <w:numId w:val="3"/>
+        </w:numPr>
+      </w:pPr>
+      <w:r>
+        <w:t>Accepts (‘), (“ “), (‘’’ ‘’’ or “”” “””) quotes</w:t>
+      </w:r>
+    </w:p>
+    <w:p>
+      <w:pPr>
+        <w:pStyle w:val="NoSpacing"/>
+        <w:numPr>
+          <w:ilvl w:val="0"/>
+          <w:numId w:val="3"/>
+        </w:numPr>
+      </w:pPr>
+      <w:r>
+        <w:t>Word = ‘word’</w:t>
+      </w:r>
+    </w:p>
+    <w:p>
+      <w:pPr>
+        <w:pStyle w:val="NoSpacing"/>
+        <w:numPr>
+          <w:ilvl w:val="0"/>
+          <w:numId w:val="3"/>
+        </w:numPr>
+      </w:pPr>
+      <w:r>
+        <w:t>Sentence = “sentence”</w:t>
+      </w:r>
+    </w:p>
+    <w:p>
+      <w:pPr>
+        <w:pStyle w:val="NoSpacing"/>
+        <w:numPr>
+          <w:ilvl w:val="0"/>
+          <w:numId w:val="3"/>
+        </w:numPr>
+      </w:pPr>
+      <w:r>
+        <w:t>Paragraph = “”” This is paragraph”””</w:t>
+      </w:r>
+    </w:p>
+    <w:p>
+      <w:pPr>
+        <w:pStyle w:val="NoSpacing"/>
+      </w:pPr>
+    </w:p>
+    <w:p>
+      <w:pPr>
+        <w:pStyle w:val="NoSpacing"/>
+      </w:pPr>
+      <w:r>
+        <w:t>Multi Line Assignment:- semicolon (;) allows multiple statements on the single line. It allows multiple assignment.</w:t>
+      </w:r>
+    </w:p>
+    <w:p>
+      <w:pPr>
+        <w:pStyle w:val="NoSpacing"/>
+      </w:pPr>
+    </w:p>
+    <w:p>
+      <w:pPr>
+        <w:pStyle w:val="NoSpacing"/>
+      </w:pPr>
+      <w:r>
+        <w:t>Header lines begins with keyword &amp; terminate with colon ( : )</w:t>
+      </w:r>
+    </w:p>
+    <w:p>
+      <w:pPr>
+        <w:pStyle w:val="NoSpacing"/>
+      </w:pPr>
+    </w:p>
+    <w:p>
+      <w:pPr>
+        <w:pStyle w:val="NoSpacing"/>
+      </w:pPr>
+      <w:r>
+        <w:t>Standard data types:</w:t>
+      </w:r>
+    </w:p>
+    <w:p>
+      <w:pPr>
+        <w:pStyle w:val="NoSpacing"/>
+      </w:pPr>
+      <w:r>
+        <w:t>1) Numbers</w:t>
+      </w:r>
+    </w:p>
+    <w:p>
+      <w:pPr>
+        <w:pStyle w:val="NoSpacing"/>
+      </w:pPr>
+      <w:r>
+        <w:t>2) String</w:t>
+      </w:r>
+    </w:p>
+    <w:p>
+      <w:pPr>
+        <w:pStyle w:val="NoSpacing"/>
+      </w:pPr>
+      <w:r>
+        <w:t>3) List</w:t>
+      </w:r>
+    </w:p>
+    <w:p>
+      <w:pPr>
+        <w:pStyle w:val="NoSpacing"/>
+      </w:pPr>
+      <w:r>
+        <w:t>4) Tuple</w:t>
+      </w:r>
+    </w:p>
+    <w:p>
+      <w:pPr>
+        <w:pStyle w:val="NoSpacing"/>
+      </w:pPr>
+      <w:r>
+        <w:t>5) Dictionary</w:t>
+      </w:r>
+    </w:p>
+    <w:p>
+      <w:pPr>
+        <w:pStyle w:val="NoSpacing"/>
+      </w:pPr>
+    </w:p>
+    <w:p>
+      <w:pPr>
+        <w:pStyle w:val="NoSpacing"/>
+      </w:pPr>
+      <w:r>
+        <w:t>It supports 4 numerical types:-</w:t>
+      </w:r>
+    </w:p>
+    <w:p>
+      <w:pPr>
+        <w:pStyle w:val="NoSpacing"/>
+        <w:numPr>
+          <w:ilvl w:val="0"/>
+          <w:numId w:val="3"/>
+        </w:numPr>
+      </w:pPr>
+      <w:r>
+        <w:t>Int</w:t>
+      </w:r>
+    </w:p>
+    <w:p>
+      <w:pPr>
+        <w:pStyle w:val="NoSpacing"/>
+        <w:numPr>
+          <w:ilvl w:val="0"/>
+          <w:numId w:val="3"/>
+        </w:numPr>
+      </w:pPr>
+      <w:r>
+        <w:t>Long (long, octal, hexadecimal)</w:t>
+      </w:r>
+    </w:p>
+    <w:p>
+      <w:pPr>
+        <w:pStyle w:val="NoSpacing"/>
+        <w:numPr>
+          <w:ilvl w:val="0"/>
+          <w:numId w:val="3"/>
+        </w:numPr>
+      </w:pPr>
+      <w:r>
+        <w:t>Float</w:t>
+      </w:r>
+    </w:p>
+    <w:p>
+      <w:pPr>
+        <w:pStyle w:val="NoSpacing"/>
+        <w:numPr>
+          <w:ilvl w:val="0"/>
+          <w:numId w:val="3"/>
+        </w:numPr>
+      </w:pPr>
+      <w:r>
+        <w:lastRenderedPageBreak/>
+        <w:t>complex</w:t>
+      </w:r>
+    </w:p>
+    <w:p>
+      <w:pPr>
+        <w:pStyle w:val="NoSpacing"/>
+      </w:pPr>
+    </w:p>
+    <w:p>
+      <w:pPr>
+        <w:pStyle w:val="NoSpacing"/>
+      </w:pPr>
+    </w:p>
+    <w:p>
+      <w:pPr>
+        <w:pStyle w:val="NoSpacing"/>
+      </w:pPr>
+      <w:r>
+        <w:t># Day 2:-</w:t>
+      </w:r>
+    </w:p>
+    <w:p>
+      <w:pPr>
+        <w:pStyle w:val="NoSpacing"/>
+      </w:pPr>
+      <w:r>
+        <w:t>Python Data Types:-</w:t>
+      </w:r>
+    </w:p>
+    <w:p>
+      <w:pPr>
+        <w:pStyle w:val="NoSpacing"/>
+      </w:pPr>
+      <w:r>
+        <w:t>1. Python Numbers:-</w:t>
+      </w:r>
+    </w:p>
+    <w:p>
+      <w:pPr>
+        <w:pStyle w:val="NoSpacing"/>
+      </w:pPr>
+    </w:p>
+    <w:p>
+      <w:pPr>
+        <w:pStyle w:val="NoSpacing"/>
+      </w:pPr>
+      <w:r>
+        <w:t>It supports 4 numerical types:-</w:t>
+      </w:r>
+    </w:p>
+    <w:p>
+      <w:pPr>
+        <w:pStyle w:val="NoSpacing"/>
+        <w:numPr>
+          <w:ilvl w:val="0"/>
+          <w:numId w:val="3"/>
+        </w:numPr>
+      </w:pPr>
+      <w:r>
+        <w:t>Int</w:t>
+      </w:r>
+      <w:r>
+        <w:t xml:space="preserve"> </w:t>
+      </w:r>
+      <w:r>
+        <w:tab/>
+        <w:t xml:space="preserve">(50) </w:t>
+      </w:r>
+    </w:p>
+    <w:p>
+      <w:pPr>
+        <w:pStyle w:val="NoSpacing"/>
+        <w:numPr>
+          <w:ilvl w:val="0"/>
+          <w:numId w:val="3"/>
+        </w:numPr>
+      </w:pPr>
+      <w:r>
+        <w:t>Long (long, octal, hexadecimal)</w:t>
+      </w:r>
+      <w:r>
+        <w:tab/>
+      </w:r>
+      <w:r>
+        <w:tab/>
+        <w:t>(518245262L)</w:t>
+      </w:r>
+    </w:p>
+    <w:p>
+      <w:pPr>
+        <w:pStyle w:val="NoSpacing"/>
+        <w:numPr>
+          <w:ilvl w:val="0"/>
+          <w:numId w:val="3"/>
+        </w:numPr>
+      </w:pPr>
+      <w:r>
+        <w:t>Float</w:t>
+      </w:r>
+      <w:r>
+        <w:tab/>
+        <w:t>(125.0)</w:t>
+      </w:r>
+    </w:p>
+    <w:p>
+      <w:pPr>
+        <w:pStyle w:val="NoSpacing"/>
+        <w:numPr>
+          <w:ilvl w:val="0"/>
+          <w:numId w:val="3"/>
+        </w:numPr>
+      </w:pPr>
+      <w:r>
+        <w:t>Complex</w:t>
+      </w:r>
+      <w:r>
+        <w:t xml:space="preserve"> </w:t>
+      </w:r>
+      <w:r>
+        <w:tab/>
+        <w:t>(3.14j)</w:t>
+      </w:r>
+    </w:p>
+    <w:p>
+      <w:pPr>
+        <w:pStyle w:val="NoSpacing"/>
+      </w:pPr>
+    </w:p>
+    <w:p>
+      <w:pPr>
+        <w:pStyle w:val="NoSpacing"/>
+      </w:pPr>
+      <w:r>
+        <w:t>2. Strings:-</w:t>
+      </w:r>
+    </w:p>
+    <w:p>
+      <w:pPr>
+        <w:pStyle w:val="NoSpacing"/>
+      </w:pPr>
+    </w:p>
+    <w:p>
+      <w:pPr>
+        <w:pStyle w:val="NoSpacing"/>
+        <w:numPr>
+          <w:ilvl w:val="0"/>
+          <w:numId w:val="3"/>
+        </w:numPr>
+      </w:pPr>
+      <w:r>
+        <w:t>Continuous set of characters represented in quotation marks</w:t>
+      </w:r>
+    </w:p>
+    <w:p>
+      <w:pPr>
+        <w:pStyle w:val="NoSpacing"/>
+        <w:numPr>
+          <w:ilvl w:val="0"/>
+          <w:numId w:val="3"/>
+        </w:numPr>
+      </w:pPr>
+      <w:r>
+        <w:t>Subset can be taken using slice operator ([], [:])</w:t>
+      </w:r>
+    </w:p>
+    <w:p>
+      <w:pPr>
+        <w:pStyle w:val="NoSpacing"/>
+        <w:ind w:left="360"/>
+      </w:pPr>
+    </w:p>
+    <w:p>
+      <w:pPr>
+        <w:pStyle w:val="NoSpacing"/>
+        <w:ind w:left="360"/>
+      </w:pPr>
+      <w:r>
+        <w:t>e.g. welcomeStr = “Welcome to world of Python”</w:t>
+      </w:r>
+    </w:p>
+    <w:p>
+      <w:pPr>
+        <w:pStyle w:val="NoSpacing"/>
+      </w:pPr>
+    </w:p>
+    <w:p>
+      <w:pPr>
+        <w:pStyle w:val="NoSpacing"/>
+      </w:pPr>
+      <w:r>
+        <w:t>3. List:-</w:t>
+      </w:r>
+    </w:p>
+    <w:p>
+      <w:pPr>
+        <w:pStyle w:val="NoSpacing"/>
+      </w:pPr>
+    </w:p>
+    <w:p>
+      <w:pPr>
+        <w:pStyle w:val="NoSpacing"/>
+        <w:numPr>
+          <w:ilvl w:val="0"/>
+          <w:numId w:val="3"/>
+        </w:numPr>
+      </w:pPr>
+      <w:r>
+        <w:t>Most versatile pyhon compound data type</w:t>
+      </w:r>
+    </w:p>
+    <w:p>
+      <w:pPr>
+        <w:pStyle w:val="NoSpacing"/>
+        <w:numPr>
+          <w:ilvl w:val="0"/>
+          <w:numId w:val="3"/>
+        </w:numPr>
+      </w:pPr>
+      <w:r>
+        <w:t>Similar to arrays in ruby</w:t>
+      </w:r>
+    </w:p>
+    <w:p>
+      <w:pPr>
+        <w:pStyle w:val="NoSpacing"/>
+        <w:numPr>
+          <w:ilvl w:val="0"/>
+          <w:numId w:val="3"/>
+        </w:numPr>
+      </w:pPr>
+      <w:r>
+        <w:t>All elements can be of different data type</w:t>
+      </w:r>
+    </w:p>
+    <w:p>
+      <w:pPr>
+        <w:pStyle w:val="NoSpacing"/>
+        <w:numPr>
+          <w:ilvl w:val="0"/>
+          <w:numId w:val="3"/>
+        </w:numPr>
+      </w:pPr>
+      <w:r>
+        <w:t>Can be accesses using slice operator</w:t>
+      </w:r>
+    </w:p>
+    <w:p>
+      <w:pPr>
+        <w:pStyle w:val="NoSpacing"/>
+        <w:numPr>
+          <w:ilvl w:val="0"/>
+          <w:numId w:val="3"/>
+        </w:numPr>
+      </w:pPr>
+      <w:r>
+        <w:t>Enclosed with square brackets</w:t>
+      </w:r>
+    </w:p>
+    <w:p>
+      <w:pPr>
+        <w:pStyle w:val="NoSpacing"/>
+      </w:pPr>
+    </w:p>
+    <w:p>
+      <w:pPr>
+        <w:pStyle w:val="NoSpacing"/>
+        <w:ind w:left="360"/>
+      </w:pPr>
+      <w:r>
+        <w:t>list = [‘abcd’, 786, 2.23, ‘john’, 70.2]</w:t>
+      </w:r>
+    </w:p>
+    <w:p>
+      <w:pPr>
+        <w:pStyle w:val="NoSpacing"/>
+        <w:ind w:left="360"/>
+      </w:pPr>
+    </w:p>
+    <w:p>
+      <w:pPr>
+        <w:pStyle w:val="NoSpacing"/>
+        <w:ind w:left="360"/>
+      </w:pPr>
+      <w:r>
+        <w:t xml:space="preserve">print list[1:3] </w:t>
+      </w:r>
+      <w:r>
+        <w:tab/>
+        <w:t># print elements starting fron 2</w:t>
+      </w:r>
+      <w:r>
+        <w:rPr>
+          <w:vertAlign w:val="superscript"/>
+        </w:rPr>
+        <w:t>nd</w:t>
+      </w:r>
+      <w:r>
+        <w:t xml:space="preserve"> to 3</w:t>
+      </w:r>
+      <w:r>
+        <w:rPr>
+          <w:vertAlign w:val="superscript"/>
+        </w:rPr>
+        <w:t>rd</w:t>
+      </w:r>
+      <w:r>
+        <w:t xml:space="preserve"> </w:t>
+      </w:r>
+    </w:p>
+    <w:p>
+      <w:pPr>
+        <w:pStyle w:val="NoSpacing"/>
+        <w:ind w:left="360"/>
+      </w:pPr>
+      <w:r>
+        <w:t>Ans: 786, 2.23</w:t>
+      </w:r>
+    </w:p>
+    <w:p>
+      <w:pPr>
+        <w:pStyle w:val="NoSpacing"/>
+      </w:pPr>
+    </w:p>
+    <w:p>
+      <w:pPr>
+        <w:pStyle w:val="NoSpacing"/>
+      </w:pPr>
+      <w:r>
+        <w:t>4. Tuples:-</w:t>
+      </w:r>
+    </w:p>
+    <w:p>
+      <w:pPr>
+        <w:pStyle w:val="NoSpacing"/>
+      </w:pPr>
+      <w:r>
+        <w:t xml:space="preserve"> </w:t>
+      </w:r>
+    </w:p>
+    <w:p>
+      <w:pPr>
+        <w:pStyle w:val="NoSpacing"/>
+        <w:numPr>
+          <w:ilvl w:val="0"/>
+          <w:numId w:val="3"/>
+        </w:numPr>
+      </w:pPr>
+      <w:r>
+        <w:t>Similar to list</w:t>
+      </w:r>
+    </w:p>
+    <w:p>
+      <w:pPr>
+        <w:pStyle w:val="NoSpacing"/>
+        <w:numPr>
+          <w:ilvl w:val="0"/>
+          <w:numId w:val="3"/>
+        </w:numPr>
+      </w:pPr>
+      <w:r>
+        <w:t>Enclosed within parentheses ( () ) unlike list ( [])</w:t>
+      </w:r>
+    </w:p>
+    <w:p>
+      <w:pPr>
+        <w:pStyle w:val="NoSpacing"/>
+        <w:numPr>
+          <w:ilvl w:val="0"/>
+          <w:numId w:val="3"/>
+        </w:numPr>
+      </w:pPr>
+      <w:r>
+        <w:lastRenderedPageBreak/>
+        <w:t>Cannot be updated</w:t>
+      </w:r>
+    </w:p>
+    <w:p>
+      <w:pPr>
+        <w:pStyle w:val="NoSpacing"/>
+        <w:numPr>
+          <w:ilvl w:val="0"/>
+          <w:numId w:val="3"/>
+        </w:numPr>
+      </w:pPr>
+      <w:r>
+        <w:t>Read only lists</w:t>
+      </w:r>
+    </w:p>
+    <w:p>
+      <w:pPr>
+        <w:pStyle w:val="NoSpacing"/>
+      </w:pPr>
+    </w:p>
+    <w:p>
+      <w:pPr>
+        <w:pStyle w:val="NoSpacing"/>
+        <w:ind w:left="360"/>
+      </w:pPr>
+      <w:r>
+        <w:t>tuple = (‘abcd’, 786, 2.23, ‘john’, 70.2)</w:t>
+      </w:r>
+    </w:p>
+    <w:p>
+      <w:pPr>
+        <w:pStyle w:val="NoSpacing"/>
+        <w:ind w:left="360"/>
+      </w:pPr>
+      <w:r>
+        <w:t>list = [‘abcd’, 786, 2.23, ‘john’, 70.2]</w:t>
+      </w:r>
+    </w:p>
+    <w:p>
+      <w:pPr>
+        <w:pStyle w:val="NoSpacing"/>
+        <w:ind w:left="360"/>
+      </w:pPr>
+    </w:p>
+    <w:p>
+      <w:pPr>
+        <w:pStyle w:val="NoSpacing"/>
+        <w:ind w:left="360"/>
+      </w:pPr>
+      <w:r>
+        <w:t>tuple[2] = 1000</w:t>
+      </w:r>
+      <w:r>
+        <w:tab/>
+        <w:t># invalid with tuple, updating is not allowed within tuple</w:t>
+      </w:r>
+    </w:p>
+    <w:p>
+      <w:pPr>
+        <w:pStyle w:val="NoSpacing"/>
+        <w:ind w:left="360"/>
+      </w:pPr>
+      <w:r>
+        <w:t>list[2] = 1000</w:t>
+      </w:r>
+      <w:r>
+        <w:tab/>
+        <w:t># it will work fin</w:t>
+      </w:r>
+      <w:r>
+        <w:t>e, modification is allowed in l</w:t>
+      </w:r>
+      <w:r>
+        <w:t>ist</w:t>
+      </w:r>
+    </w:p>
+    <w:p>
+      <w:pPr>
+        <w:pStyle w:val="NoSpacing"/>
+      </w:pPr>
+    </w:p>
+    <w:p>
+      <w:pPr>
+        <w:pStyle w:val="NoSpacing"/>
+      </w:pPr>
+      <w:r>
+        <w:t>5. Dictionary:-</w:t>
+      </w:r>
+    </w:p>
+    <w:p>
+      <w:pPr>
+        <w:pStyle w:val="NoSpacing"/>
+      </w:pPr>
+    </w:p>
+    <w:p>
+      <w:pPr>
+        <w:pStyle w:val="NoSpacing"/>
+        <w:numPr>
+          <w:ilvl w:val="0"/>
+          <w:numId w:val="3"/>
+        </w:numPr>
+      </w:pPr>
+      <w:r>
+        <w:t>Hash table type</w:t>
+      </w:r>
+    </w:p>
+    <w:p>
+      <w:pPr>
+        <w:pStyle w:val="NoSpacing"/>
+        <w:numPr>
+          <w:ilvl w:val="0"/>
+          <w:numId w:val="3"/>
+        </w:numPr>
+      </w:pPr>
+      <w:r>
+        <w:t>Enclosed by curly braces</w:t>
+      </w:r>
+    </w:p>
+    <w:p>
+      <w:pPr>
+        <w:pStyle w:val="NoSpacing"/>
+        <w:numPr>
+          <w:ilvl w:val="0"/>
+          <w:numId w:val="3"/>
+        </w:numPr>
+      </w:pPr>
+      <w:r>
+        <w:t>Represented by keys and value pairs</w:t>
+      </w:r>
+    </w:p>
+    <w:p>
+      <w:pPr>
+        <w:pStyle w:val="NoSpacing"/>
+      </w:pPr>
+    </w:p>
+    <w:p>
+      <w:pPr>
+        <w:pStyle w:val="NoSpacing"/>
+        <w:ind w:left="360"/>
+      </w:pPr>
+      <w:r>
+        <w:t>dict = {‘name’:  ‘Anjali’, ‘code’: 1309, ‘dept’: ‘search in progress’}</w:t>
+      </w:r>
+    </w:p>
+    <w:p>
+      <w:pPr>
+        <w:pStyle w:val="NoSpacing"/>
+        <w:ind w:left="360"/>
+      </w:pPr>
+      <w:r>
+        <w:t>dict.keys() &amp; dict.values()</w:t>
+      </w:r>
+    </w:p>
+    <w:p>
+      <w:pPr>
+        <w:pStyle w:val="NoSpacing"/>
+        <w:ind w:left="360"/>
+      </w:pPr>
+      <w:r>
+        <w:t>dictionary keys is  ['dept', 'code', 'name'] dictionary values is  ['search in progress', 1309, 'Anjali']</w:t>
+      </w:r>
+    </w:p>
+    <w:p>
+      <w:pPr>
+        <w:pStyle w:val="NoSpacing"/>
+      </w:pPr>
+    </w:p>
+    <w:p>
+      <w:pPr>
+        <w:pStyle w:val="NoSpacing"/>
+      </w:pPr>
+      <w:r>
+        <w:t>Data Type Conversion:-</w:t>
+      </w:r>
+    </w:p>
+    <w:p>
+      <w:pPr>
+        <w:pStyle w:val="NoSpacing"/>
+      </w:pPr>
+    </w:p>
+    <w:p>
+      <w:pPr>
+        <w:pStyle w:val="NoSpacing"/>
+        <w:numPr>
+          <w:ilvl w:val="0"/>
+          <w:numId w:val="3"/>
+        </w:numPr>
+      </w:pPr>
+      <w:r>
+        <w:t>Performs conversions between the built in types.</w:t>
+      </w:r>
+    </w:p>
+    <w:p>
+      <w:pPr>
+        <w:pStyle w:val="NoSpacing"/>
+        <w:numPr>
+          <w:ilvl w:val="0"/>
+          <w:numId w:val="3"/>
+        </w:numPr>
+      </w:pPr>
+      <w:r>
+        <w:t>Use the type name as functions</w:t>
+      </w:r>
+    </w:p>
+    <w:p>
+      <w:pPr>
+        <w:pStyle w:val="NoSpacing"/>
+      </w:pPr>
+    </w:p>
+    <w:p>
+      <w:pPr>
+        <w:pStyle w:val="NoSpacing"/>
+        <w:ind w:firstLine="360"/>
+      </w:pPr>
+      <w:r>
+        <w:t>e.g.  int(x[,base]), float(x), str(x), eval(str), tuple(s), long(x[,base]), complex(real[,imag]), repr(x), list(s), set(s), dict(d), frozenset(s), chr(x), unichr(x), ord(x), hex(x), oct(x)</w:t>
+      </w:r>
       <w:bookmarkStart w:id="0" w:name="_GoBack"/>
       <w:bookmarkEnd w:id="0"/>
-    </w:p>
-    <w:p>
-      <w:pPr>
-        <w:pStyle w:val="NoSpacing"/>
-      </w:pPr>
-      <w:r>
-        <w:t xml:space="preserve">Lines &amp; </w:t>
-      </w:r>
-      <w:proofErr w:type="spellStart"/>
-      <w:r>
-        <w:t>Identation</w:t>
-      </w:r>
-      <w:proofErr w:type="spellEnd"/>
-      <w:r>
-        <w:t>:-</w:t>
-      </w:r>
-    </w:p>
-    <w:p>
-      <w:pPr>
-        <w:pStyle w:val="NoSpacing"/>
-        <w:ind w:left="720"/>
-      </w:pPr>
-    </w:p>
-    <w:p>
-      <w:pPr>
-        <w:pStyle w:val="NoSpacing"/>
-        <w:numPr>
-          <w:ilvl w:val="0"/>
-          <w:numId w:val="3"/>
-        </w:numPr>
-      </w:pPr>
-      <w:r>
-        <w:t>Does not provide braces for block indication</w:t>
-      </w:r>
-    </w:p>
-    <w:p>
-      <w:pPr>
-        <w:pStyle w:val="NoSpacing"/>
-        <w:numPr>
-          <w:ilvl w:val="0"/>
-          <w:numId w:val="3"/>
-        </w:numPr>
-      </w:pPr>
-      <w:r>
-        <w:t>Line indentation, rigidly enforced</w:t>
-      </w:r>
-    </w:p>
-    <w:p>
-      <w:pPr>
-        <w:pStyle w:val="NoSpacing"/>
-        <w:numPr>
-          <w:ilvl w:val="0"/>
-          <w:numId w:val="3"/>
-        </w:numPr>
-      </w:pPr>
-      <w:r>
-        <w:t>Allows the use of line continuation character (\) for continuation</w:t>
-      </w:r>
-    </w:p>
-    <w:p>
-      <w:pPr>
-        <w:pStyle w:val="NoSpacing"/>
-        <w:numPr>
-          <w:ilvl w:val="0"/>
-          <w:numId w:val="3"/>
-        </w:numPr>
-      </w:pPr>
-      <w:r>
-        <w:t>Statements within [], {}, () do not need to use (\)</w:t>
-      </w:r>
-    </w:p>
-    <w:p>
-      <w:pPr>
-        <w:pStyle w:val="NoSpacing"/>
-      </w:pPr>
-    </w:p>
-    <w:p>
-      <w:pPr>
-        <w:pStyle w:val="NoSpacing"/>
-      </w:pPr>
-      <w:r>
-        <w:t>Quotation:-</w:t>
-      </w:r>
-    </w:p>
-    <w:p>
-      <w:pPr>
-        <w:pStyle w:val="NoSpacing"/>
-      </w:pPr>
-    </w:p>
-    <w:p>
-      <w:pPr>
-        <w:pStyle w:val="NoSpacing"/>
-        <w:numPr>
-          <w:ilvl w:val="0"/>
-          <w:numId w:val="3"/>
-        </w:numPr>
-      </w:pPr>
-      <w:r>
-        <w:t>Accepts (‘), (“ “), (‘’’ ‘’’ or “”” “””) quotes</w:t>
-      </w:r>
-    </w:p>
-    <w:p>
-      <w:pPr>
-        <w:pStyle w:val="NoSpacing"/>
-        <w:numPr>
-          <w:ilvl w:val="0"/>
-          <w:numId w:val="3"/>
-        </w:numPr>
-      </w:pPr>
-      <w:r>
-        <w:t>Word = ‘word’</w:t>
-      </w:r>
-    </w:p>
-    <w:p>
-      <w:pPr>
-        <w:pStyle w:val="NoSpacing"/>
-        <w:numPr>
-          <w:ilvl w:val="0"/>
-          <w:numId w:val="3"/>
-        </w:numPr>
-      </w:pPr>
-      <w:r>
-        <w:t>Sentence = “sentence”</w:t>
-      </w:r>
-    </w:p>
-    <w:p>
-      <w:pPr>
-        <w:pStyle w:val="NoSpacing"/>
-        <w:numPr>
-          <w:ilvl w:val="0"/>
-          <w:numId w:val="3"/>
-        </w:numPr>
-      </w:pPr>
-      <w:r>
-        <w:t>Paragraph = “”” This is paragraph”””</w:t>
-      </w:r>
-    </w:p>
-    <w:p>
-      <w:pPr>
-        <w:pStyle w:val="NoSpacing"/>
-      </w:pPr>
-    </w:p>
-    <w:p>
-      <w:pPr>
-        <w:pStyle w:val="NoSpacing"/>
-      </w:pPr>
-      <w:r>
-        <w:t>Multi Line Assignment</w:t>
-      </w:r>
-      <w:proofErr w:type="gramStart"/>
-      <w:r>
-        <w:t>:-</w:t>
-      </w:r>
-      <w:proofErr w:type="gramEnd"/>
-      <w:r>
-        <w:t xml:space="preserve"> semicolon (;) allows multiple statements on the single line. It allows multiple </w:t>
-      </w:r>
-      <w:proofErr w:type="gramStart"/>
-      <w:r>
-        <w:t>assignment</w:t>
-      </w:r>
-      <w:proofErr w:type="gramEnd"/>
-      <w:r>
-        <w:t>.</w:t>
-      </w:r>
-    </w:p>
-    <w:p>
-      <w:pPr>
-        <w:pStyle w:val="NoSpacing"/>
-      </w:pPr>
-    </w:p>
-    <w:p>
-      <w:pPr>
-        <w:pStyle w:val="NoSpacing"/>
-      </w:pPr>
-      <w:r>
-        <w:t xml:space="preserve">Header lines begins with keyword &amp; terminate with colon </w:t>
-      </w:r>
-      <w:proofErr w:type="gramStart"/>
-      <w:r>
-        <w:t>( :</w:t>
-      </w:r>
-      <w:proofErr w:type="gramEnd"/>
-      <w:r>
-        <w:t xml:space="preserve"> )</w:t>
-      </w:r>
-    </w:p>
-    <w:p>
-      <w:pPr>
-        <w:pStyle w:val="NoSpacing"/>
-      </w:pPr>
-    </w:p>
-    <w:p>
-      <w:pPr>
-        <w:pStyle w:val="NoSpacing"/>
-      </w:pPr>
-      <w:r>
-        <w:t>Standard data types:</w:t>
-      </w:r>
-    </w:p>
-    <w:p>
-      <w:pPr>
-        <w:pStyle w:val="NoSpacing"/>
-      </w:pPr>
-      <w:r>
-        <w:t>1) Numbers</w:t>
-      </w:r>
-    </w:p>
-    <w:p>
-      <w:pPr>
-        <w:pStyle w:val="NoSpacing"/>
-      </w:pPr>
-      <w:r>
-        <w:t>2) String</w:t>
-      </w:r>
-    </w:p>
-    <w:p>
-      <w:pPr>
-        <w:pStyle w:val="NoSpacing"/>
-      </w:pPr>
-      <w:r>
-        <w:t>3) List</w:t>
-      </w:r>
-    </w:p>
-    <w:p>
-      <w:pPr>
-        <w:pStyle w:val="NoSpacing"/>
-      </w:pPr>
-      <w:r>
-        <w:t>4) Tuple</w:t>
-      </w:r>
-    </w:p>
-    <w:p>
-      <w:pPr>
-        <w:pStyle w:val="NoSpacing"/>
-      </w:pPr>
-      <w:r>
-        <w:t>5) Dictionary</w:t>
-      </w:r>
-    </w:p>
-    <w:p>
-      <w:pPr>
-        <w:pStyle w:val="NoSpacing"/>
-      </w:pPr>
-    </w:p>
-    <w:p>
-      <w:pPr>
-        <w:pStyle w:val="NoSpacing"/>
-      </w:pPr>
-      <w:r>
-        <w:t>It supports 4 numerical types:-</w:t>
-      </w:r>
-    </w:p>
-    <w:p>
-      <w:pPr>
-        <w:pStyle w:val="NoSpacing"/>
-        <w:numPr>
-          <w:ilvl w:val="0"/>
-          <w:numId w:val="3"/>
-        </w:numPr>
-      </w:pPr>
-      <w:proofErr w:type="spellStart"/>
-      <w:r>
-        <w:t>Int</w:t>
-      </w:r>
-      <w:proofErr w:type="spellEnd"/>
-    </w:p>
-    <w:p>
-      <w:pPr>
-        <w:pStyle w:val="NoSpacing"/>
-        <w:numPr>
-          <w:ilvl w:val="0"/>
-          <w:numId w:val="3"/>
-        </w:numPr>
-      </w:pPr>
-      <w:r>
-        <w:t>Long (long, octal, hexadecimal)</w:t>
-      </w:r>
-    </w:p>
-    <w:p>
-      <w:pPr>
-        <w:pStyle w:val="NoSpacing"/>
-        <w:numPr>
-          <w:ilvl w:val="0"/>
-          <w:numId w:val="3"/>
-        </w:numPr>
-      </w:pPr>
-      <w:r>
-        <w:t>Float</w:t>
-      </w:r>
-    </w:p>
-    <w:p>
-      <w:pPr>
-        <w:pStyle w:val="NoSpacing"/>
-        <w:numPr>
-          <w:ilvl w:val="0"/>
-          <w:numId w:val="3"/>
-        </w:numPr>
-      </w:pPr>
-      <w:r>
-        <w:lastRenderedPageBreak/>
-        <w:t>complex</w:t>
-      </w:r>
-    </w:p>
-    <w:p>
-      <w:pPr>
-        <w:pStyle w:val="NoSpacing"/>
-      </w:pPr>
     </w:p>
     <w:sectPr>
       <w:pgSz w:w="12240" w:h="15840" w:code="1"/>
@@ -966,15 +1493,6 @@
   </w:abstractNum>
   <w:num w:numId="1">
     <w:abstractNumId w:val="1"/>
-    <w:lvlOverride w:ilvl="0"/>
-    <w:lvlOverride w:ilvl="1"/>
-    <w:lvlOverride w:ilvl="2"/>
-    <w:lvlOverride w:ilvl="3"/>
-    <w:lvlOverride w:ilvl="4"/>
-    <w:lvlOverride w:ilvl="5"/>
-    <w:lvlOverride w:ilvl="6"/>
-    <w:lvlOverride w:ilvl="7"/>
-    <w:lvlOverride w:ilvl="8"/>
   </w:num>
   <w:num w:numId="2">
     <w:abstractNumId w:val="1"/>

</xml_diff>